<commit_message>
Update KNN for mental stress prediction.docx
</commit_message>
<xml_diff>
--- a/K-nearest neighbor for mental stress prediction/KNN for mental stress prediction.docx
+++ b/K-nearest neighbor for mental stress prediction/KNN for mental stress prediction.docx
@@ -541,12 +541,7 @@
         <w:t>erformance metrics</w:t>
       </w:r>
       <w:r>
-        <w:t xml:space="preserve"> like Accuracy, Rec</w:t>
-      </w:r>
-      <w:bookmarkStart w:id="2" w:name="_GoBack"/>
-      <w:bookmarkEnd w:id="2"/>
-      <w:r>
-        <w:t>all, Sensitivity, PPV etc. We iterate this above process by increasing the radius in each iteration and note the p</w:t>
+        <w:t xml:space="preserve"> like Accuracy, Recall, Sensitivity, PPV etc. We iterate this above process by increasing the radius in each iteration and note the p</w:t>
       </w:r>
       <w:r>
         <w:t>erformance metrics</w:t>
@@ -1498,114 +1493,7 @@
           <w:color w:val="2E74B5" w:themeColor="accent5" w:themeShade="BF"/>
         </w:rPr>
         <w:lastRenderedPageBreak/>
-        <w:t>MEAN PERFORMANCE PLOTS</w:t>
-      </w:r>
-      <w:r>
-        <w:rPr>
-          <w:b/>
-          <w:color w:val="2E74B5" w:themeColor="accent5" w:themeShade="BF"/>
-        </w:rPr>
-        <w:t>-</w:t>
-      </w:r>
-      <w:r>
-        <w:rPr>
-          <w:b/>
-          <w:color w:val="2E74B5" w:themeColor="accent5" w:themeShade="BF"/>
-        </w:rPr>
-        <w:t xml:space="preserve"> CLASSWISE WEIGHTED DISTANCE </w:t>
-      </w:r>
-    </w:p>
-    <w:p>
-      <w:pPr>
-        <w:rPr>
-          <w:b/>
-          <w:color w:val="2E74B5" w:themeColor="accent5" w:themeShade="BF"/>
-          <w:sz w:val="18"/>
-          <w:szCs w:val="18"/>
-        </w:rPr>
-      </w:pPr>
-      <w:r>
-        <w:rPr>
-          <w:b/>
-          <w:color w:val="2E74B5" w:themeColor="accent5" w:themeShade="BF"/>
-          <w:sz w:val="18"/>
-          <w:szCs w:val="18"/>
-        </w:rPr>
-        <w:t>Fig.</w:t>
-      </w:r>
-      <w:r>
-        <w:rPr>
-          <w:b/>
-          <w:color w:val="2E74B5" w:themeColor="accent5" w:themeShade="BF"/>
-          <w:sz w:val="18"/>
-          <w:szCs w:val="18"/>
-        </w:rPr>
-        <w:t>6,</w:t>
-      </w:r>
-      <w:r>
-        <w:rPr>
-          <w:b/>
-          <w:color w:val="2E74B5" w:themeColor="accent5" w:themeShade="BF"/>
-          <w:sz w:val="18"/>
-          <w:szCs w:val="18"/>
-        </w:rPr>
-        <w:t>7,8,9,10</w:t>
-      </w:r>
-      <w:r>
-        <w:rPr>
-          <w:b/>
-          <w:color w:val="2E74B5" w:themeColor="accent5" w:themeShade="BF"/>
-          <w:sz w:val="18"/>
-          <w:szCs w:val="18"/>
-        </w:rPr>
-        <w:t xml:space="preserve">- </w:t>
-      </w:r>
-      <w:r>
-        <w:rPr>
-          <w:b/>
-          <w:color w:val="2E74B5" w:themeColor="accent5" w:themeShade="BF"/>
-          <w:sz w:val="18"/>
-          <w:szCs w:val="18"/>
-        </w:rPr>
-        <w:t xml:space="preserve">Represents performance for different </w:t>
-      </w:r>
-      <w:r>
-        <w:rPr>
-          <w:b/>
-          <w:color w:val="2E74B5" w:themeColor="accent5" w:themeShade="BF"/>
-          <w:sz w:val="18"/>
-          <w:szCs w:val="18"/>
-        </w:rPr>
-        <w:t>number of neighbors.</w:t>
-      </w:r>
-    </w:p>
-    <w:p>
-      <w:r>
-        <w:rPr>
-          <w:b/>
-          <w:color w:val="2E74B5" w:themeColor="accent5" w:themeShade="BF"/>
-          <w:sz w:val="18"/>
-          <w:szCs w:val="18"/>
-        </w:rPr>
-        <w:t xml:space="preserve">Vertical line at each point represents the variance of metric over 10 repetition with the same </w:t>
-      </w:r>
-      <w:r>
-        <w:rPr>
-          <w:b/>
-          <w:color w:val="2E74B5" w:themeColor="accent5" w:themeShade="BF"/>
-          <w:sz w:val="18"/>
-          <w:szCs w:val="18"/>
-        </w:rPr>
-        <w:t>number of neighbors</w:t>
-      </w:r>
-      <w:r>
-        <w:rPr>
-          <w:b/>
-          <w:color w:val="2E74B5" w:themeColor="accent5" w:themeShade="BF"/>
-          <w:sz w:val="18"/>
-          <w:szCs w:val="18"/>
-        </w:rPr>
-        <w:t xml:space="preserve"> and reshuffled training and testing.</w:t>
+        <w:t xml:space="preserve">MEAN PERFORMANCE PLOTS- CLASSWISE WEIGHTED DISTANCE </w:t>
       </w:r>
     </w:p>
     <w:p>
@@ -1614,18 +1502,16 @@
           <w:noProof/>
         </w:rPr>
         <w:drawing>
-          <wp:inline distT="0" distB="0" distL="0" distR="0" wp14:anchorId="2FDC31A1" wp14:editId="377F63A0">
-            <wp:extent cx="2826282" cy="1912620"/>
-            <wp:effectExtent l="19050" t="19050" r="12700" b="11430"/>
-            <wp:docPr id="23" name="Picture 23"/>
-            <wp:cNvGraphicFramePr>
-              <a:graphicFrameLocks xmlns:a="http://schemas.openxmlformats.org/drawingml/2006/main" noChangeAspect="1"/>
-            </wp:cNvGraphicFramePr>
+          <wp:inline distT="0" distB="0" distL="0" distR="0" wp14:anchorId="49DF740A" wp14:editId="1C7382DF">
+            <wp:extent cx="4162425" cy="2841625"/>
+            <wp:effectExtent l="0" t="0" r="9525" b="0"/>
+            <wp:docPr id="2" name="Picture 2"/>
+            <wp:cNvGraphicFramePr/>
             <a:graphic xmlns:a="http://schemas.openxmlformats.org/drawingml/2006/main">
               <a:graphicData uri="http://schemas.openxmlformats.org/drawingml/2006/picture">
                 <pic:pic xmlns:pic="http://schemas.openxmlformats.org/drawingml/2006/picture">
                   <pic:nvPicPr>
-                    <pic:cNvPr id="1" name=""/>
+                    <pic:cNvPr id="1" name="Picture 1"/>
                     <pic:cNvPicPr/>
                   </pic:nvPicPr>
                   <pic:blipFill>
@@ -1637,42 +1523,11 @@
                   <pic:spPr>
                     <a:xfrm>
                       <a:off x="0" y="0"/>
-                      <a:ext cx="2886550" cy="1953405"/>
+                      <a:ext cx="4162425" cy="2841625"/>
                     </a:xfrm>
                     <a:prstGeom prst="rect">
                       <a:avLst/>
                     </a:prstGeom>
-                    <a:ln>
-                      <a:gradFill>
-                        <a:gsLst>
-                          <a:gs pos="0">
-                            <a:schemeClr val="accent1">
-                              <a:lumMod val="5000"/>
-                              <a:lumOff val="95000"/>
-                            </a:schemeClr>
-                          </a:gs>
-                          <a:gs pos="74000">
-                            <a:schemeClr val="accent1">
-                              <a:lumMod val="45000"/>
-                              <a:lumOff val="55000"/>
-                            </a:schemeClr>
-                          </a:gs>
-                          <a:gs pos="83000">
-                            <a:schemeClr val="accent1">
-                              <a:lumMod val="45000"/>
-                              <a:lumOff val="55000"/>
-                            </a:schemeClr>
-                          </a:gs>
-                          <a:gs pos="100000">
-                            <a:schemeClr val="accent1">
-                              <a:lumMod val="30000"/>
-                              <a:lumOff val="70000"/>
-                            </a:schemeClr>
-                          </a:gs>
-                        </a:gsLst>
-                        <a:lin ang="5400000" scaled="1"/>
-                      </a:gradFill>
-                    </a:ln>
                   </pic:spPr>
                 </pic:pic>
               </a:graphicData>
@@ -1680,296 +1535,9 @@
           </wp:inline>
         </w:drawing>
       </w:r>
-      <w:r>
-        <w:rPr>
-          <w:noProof/>
-        </w:rPr>
-        <w:drawing>
-          <wp:inline distT="0" distB="0" distL="0" distR="0" wp14:anchorId="52A22E59" wp14:editId="4ED05FF7">
-            <wp:extent cx="3001822" cy="1995805"/>
-            <wp:effectExtent l="19050" t="19050" r="27305" b="23495"/>
-            <wp:docPr id="24" name="Picture 24"/>
-            <wp:cNvGraphicFramePr>
-              <a:graphicFrameLocks xmlns:a="http://schemas.openxmlformats.org/drawingml/2006/main" noChangeAspect="1"/>
-            </wp:cNvGraphicFramePr>
-            <a:graphic xmlns:a="http://schemas.openxmlformats.org/drawingml/2006/main">
-              <a:graphicData uri="http://schemas.openxmlformats.org/drawingml/2006/picture">
-                <pic:pic xmlns:pic="http://schemas.openxmlformats.org/drawingml/2006/picture">
-                  <pic:nvPicPr>
-                    <pic:cNvPr id="1" name=""/>
-                    <pic:cNvPicPr/>
-                  </pic:nvPicPr>
-                  <pic:blipFill>
-                    <a:blip r:embed="rId16"/>
-                    <a:stretch>
-                      <a:fillRect/>
-                    </a:stretch>
-                  </pic:blipFill>
-                  <pic:spPr>
-                    <a:xfrm>
-                      <a:off x="0" y="0"/>
-                      <a:ext cx="3095880" cy="2058341"/>
-                    </a:xfrm>
-                    <a:prstGeom prst="rect">
-                      <a:avLst/>
-                    </a:prstGeom>
-                    <a:ln>
-                      <a:gradFill>
-                        <a:gsLst>
-                          <a:gs pos="0">
-                            <a:schemeClr val="accent1">
-                              <a:lumMod val="5000"/>
-                              <a:lumOff val="95000"/>
-                            </a:schemeClr>
-                          </a:gs>
-                          <a:gs pos="74000">
-                            <a:schemeClr val="accent1">
-                              <a:lumMod val="45000"/>
-                              <a:lumOff val="55000"/>
-                            </a:schemeClr>
-                          </a:gs>
-                          <a:gs pos="83000">
-                            <a:schemeClr val="accent1">
-                              <a:lumMod val="45000"/>
-                              <a:lumOff val="55000"/>
-                            </a:schemeClr>
-                          </a:gs>
-                          <a:gs pos="100000">
-                            <a:schemeClr val="accent1">
-                              <a:lumMod val="30000"/>
-                              <a:lumOff val="70000"/>
-                            </a:schemeClr>
-                          </a:gs>
-                        </a:gsLst>
-                        <a:lin ang="5400000" scaled="1"/>
-                      </a:gradFill>
-                    </a:ln>
-                  </pic:spPr>
-                </pic:pic>
-              </a:graphicData>
-            </a:graphic>
-          </wp:inline>
-        </w:drawing>
-      </w:r>
-    </w:p>
-    <w:p>
-      <w:r>
-        <w:rPr>
-          <w:noProof/>
-        </w:rPr>
-        <w:drawing>
-          <wp:inline distT="0" distB="0" distL="0" distR="0" wp14:anchorId="23982D12" wp14:editId="6C4F20C8">
-            <wp:extent cx="2817897" cy="2131695"/>
-            <wp:effectExtent l="19050" t="19050" r="20955" b="20955"/>
-            <wp:docPr id="25" name="Picture 25"/>
-            <wp:cNvGraphicFramePr>
-              <a:graphicFrameLocks xmlns:a="http://schemas.openxmlformats.org/drawingml/2006/main" noChangeAspect="1"/>
-            </wp:cNvGraphicFramePr>
-            <a:graphic xmlns:a="http://schemas.openxmlformats.org/drawingml/2006/main">
-              <a:graphicData uri="http://schemas.openxmlformats.org/drawingml/2006/picture">
-                <pic:pic xmlns:pic="http://schemas.openxmlformats.org/drawingml/2006/picture">
-                  <pic:nvPicPr>
-                    <pic:cNvPr id="1" name=""/>
-                    <pic:cNvPicPr/>
-                  </pic:nvPicPr>
-                  <pic:blipFill>
-                    <a:blip r:embed="rId17"/>
-                    <a:stretch>
-                      <a:fillRect/>
-                    </a:stretch>
-                  </pic:blipFill>
-                  <pic:spPr>
-                    <a:xfrm>
-                      <a:off x="0" y="0"/>
-                      <a:ext cx="2854305" cy="2159237"/>
-                    </a:xfrm>
-                    <a:prstGeom prst="rect">
-                      <a:avLst/>
-                    </a:prstGeom>
-                    <a:ln>
-                      <a:gradFill>
-                        <a:gsLst>
-                          <a:gs pos="0">
-                            <a:schemeClr val="accent1">
-                              <a:lumMod val="5000"/>
-                              <a:lumOff val="95000"/>
-                            </a:schemeClr>
-                          </a:gs>
-                          <a:gs pos="74000">
-                            <a:schemeClr val="accent1">
-                              <a:lumMod val="45000"/>
-                              <a:lumOff val="55000"/>
-                            </a:schemeClr>
-                          </a:gs>
-                          <a:gs pos="83000">
-                            <a:schemeClr val="accent1">
-                              <a:lumMod val="45000"/>
-                              <a:lumOff val="55000"/>
-                            </a:schemeClr>
-                          </a:gs>
-                          <a:gs pos="100000">
-                            <a:schemeClr val="accent1">
-                              <a:lumMod val="30000"/>
-                              <a:lumOff val="70000"/>
-                            </a:schemeClr>
-                          </a:gs>
-                        </a:gsLst>
-                        <a:lin ang="5400000" scaled="1"/>
-                      </a:gradFill>
-                    </a:ln>
-                  </pic:spPr>
-                </pic:pic>
-              </a:graphicData>
-            </a:graphic>
-          </wp:inline>
-        </w:drawing>
-      </w:r>
-      <w:r>
-        <w:rPr>
-          <w:noProof/>
-        </w:rPr>
-        <w:drawing>
-          <wp:inline distT="0" distB="0" distL="0" distR="0" wp14:anchorId="53F6F567" wp14:editId="08CE41F4">
-            <wp:extent cx="3040380" cy="2106295"/>
-            <wp:effectExtent l="19050" t="19050" r="26670" b="27305"/>
-            <wp:docPr id="26" name="Picture 26"/>
-            <wp:cNvGraphicFramePr>
-              <a:graphicFrameLocks xmlns:a="http://schemas.openxmlformats.org/drawingml/2006/main" noChangeAspect="1"/>
-            </wp:cNvGraphicFramePr>
-            <a:graphic xmlns:a="http://schemas.openxmlformats.org/drawingml/2006/main">
-              <a:graphicData uri="http://schemas.openxmlformats.org/drawingml/2006/picture">
-                <pic:pic xmlns:pic="http://schemas.openxmlformats.org/drawingml/2006/picture">
-                  <pic:nvPicPr>
-                    <pic:cNvPr id="1" name=""/>
-                    <pic:cNvPicPr/>
-                  </pic:nvPicPr>
-                  <pic:blipFill>
-                    <a:blip r:embed="rId18"/>
-                    <a:stretch>
-                      <a:fillRect/>
-                    </a:stretch>
-                  </pic:blipFill>
-                  <pic:spPr>
-                    <a:xfrm>
-                      <a:off x="0" y="0"/>
-                      <a:ext cx="3052844" cy="2114930"/>
-                    </a:xfrm>
-                    <a:prstGeom prst="rect">
-                      <a:avLst/>
-                    </a:prstGeom>
-                    <a:ln>
-                      <a:gradFill>
-                        <a:gsLst>
-                          <a:gs pos="0">
-                            <a:schemeClr val="accent1">
-                              <a:lumMod val="5000"/>
-                              <a:lumOff val="95000"/>
-                            </a:schemeClr>
-                          </a:gs>
-                          <a:gs pos="74000">
-                            <a:schemeClr val="accent1">
-                              <a:lumMod val="45000"/>
-                              <a:lumOff val="55000"/>
-                            </a:schemeClr>
-                          </a:gs>
-                          <a:gs pos="83000">
-                            <a:schemeClr val="accent1">
-                              <a:lumMod val="45000"/>
-                              <a:lumOff val="55000"/>
-                            </a:schemeClr>
-                          </a:gs>
-                          <a:gs pos="100000">
-                            <a:schemeClr val="accent1">
-                              <a:lumMod val="30000"/>
-                              <a:lumOff val="70000"/>
-                            </a:schemeClr>
-                          </a:gs>
-                        </a:gsLst>
-                        <a:lin ang="5400000" scaled="1"/>
-                      </a:gradFill>
-                    </a:ln>
-                  </pic:spPr>
-                </pic:pic>
-              </a:graphicData>
-            </a:graphic>
-          </wp:inline>
-        </w:drawing>
-      </w:r>
-    </w:p>
-    <w:p>
-      <w:r>
-        <w:rPr>
-          <w:noProof/>
-        </w:rPr>
-        <w:drawing>
-          <wp:inline distT="0" distB="0" distL="0" distR="0" wp14:anchorId="28107186" wp14:editId="72F14513">
-            <wp:extent cx="2842260" cy="2190115"/>
-            <wp:effectExtent l="19050" t="19050" r="15240" b="19685"/>
-            <wp:docPr id="27" name="Picture 27"/>
-            <wp:cNvGraphicFramePr>
-              <a:graphicFrameLocks xmlns:a="http://schemas.openxmlformats.org/drawingml/2006/main" noChangeAspect="1"/>
-            </wp:cNvGraphicFramePr>
-            <a:graphic xmlns:a="http://schemas.openxmlformats.org/drawingml/2006/main">
-              <a:graphicData uri="http://schemas.openxmlformats.org/drawingml/2006/picture">
-                <pic:pic xmlns:pic="http://schemas.openxmlformats.org/drawingml/2006/picture">
-                  <pic:nvPicPr>
-                    <pic:cNvPr id="1" name=""/>
-                    <pic:cNvPicPr/>
-                  </pic:nvPicPr>
-                  <pic:blipFill>
-                    <a:blip r:embed="rId19"/>
-                    <a:stretch>
-                      <a:fillRect/>
-                    </a:stretch>
-                  </pic:blipFill>
-                  <pic:spPr>
-                    <a:xfrm>
-                      <a:off x="0" y="0"/>
-                      <a:ext cx="2861114" cy="2204643"/>
-                    </a:xfrm>
-                    <a:prstGeom prst="rect">
-                      <a:avLst/>
-                    </a:prstGeom>
-                    <a:ln>
-                      <a:gradFill>
-                        <a:gsLst>
-                          <a:gs pos="0">
-                            <a:schemeClr val="accent1">
-                              <a:lumMod val="5000"/>
-                              <a:lumOff val="95000"/>
-                            </a:schemeClr>
-                          </a:gs>
-                          <a:gs pos="74000">
-                            <a:schemeClr val="accent1">
-                              <a:lumMod val="45000"/>
-                              <a:lumOff val="55000"/>
-                            </a:schemeClr>
-                          </a:gs>
-                          <a:gs pos="83000">
-                            <a:schemeClr val="accent1">
-                              <a:lumMod val="45000"/>
-                              <a:lumOff val="55000"/>
-                            </a:schemeClr>
-                          </a:gs>
-                          <a:gs pos="100000">
-                            <a:schemeClr val="accent1">
-                              <a:lumMod val="30000"/>
-                              <a:lumOff val="70000"/>
-                            </a:schemeClr>
-                          </a:gs>
-                        </a:gsLst>
-                        <a:lin ang="5400000" scaled="1"/>
-                      </a:gradFill>
-                    </a:ln>
-                  </pic:spPr>
-                </pic:pic>
-              </a:graphicData>
-            </a:graphic>
-          </wp:inline>
-        </w:drawing>
-      </w:r>
-    </w:p>
-    <w:p/>
+      <w:bookmarkStart w:id="2" w:name="_GoBack"/>
+      <w:bookmarkEnd w:id="2"/>
+    </w:p>
     <w:p/>
     <w:p>
       <w:pPr>
@@ -1997,7 +1565,6 @@
           <w:sz w:val="20"/>
           <w:szCs w:val="20"/>
         </w:rPr>
-        <w:lastRenderedPageBreak/>
         <w:t>Fig.</w:t>
       </w:r>
       <w:r>
@@ -2122,7 +1689,7 @@
                     <pic:cNvPicPr/>
                   </pic:nvPicPr>
                   <pic:blipFill>
-                    <a:blip r:embed="rId20"/>
+                    <a:blip r:embed="rId16"/>
                     <a:stretch>
                       <a:fillRect/>
                     </a:stretch>
@@ -2255,6 +1822,7 @@
         <w:rPr>
           <w:noProof/>
         </w:rPr>
+        <w:lastRenderedPageBreak/>
         <w:drawing>
           <wp:inline distT="0" distB="0" distL="0" distR="0" wp14:anchorId="2EE2C929" wp14:editId="120A84E8">
             <wp:extent cx="4133850" cy="2916127"/>
@@ -2271,7 +1839,7 @@
                     <pic:cNvPicPr/>
                   </pic:nvPicPr>
                   <pic:blipFill>
-                    <a:blip r:embed="rId21"/>
+                    <a:blip r:embed="rId17"/>
                     <a:stretch>
                       <a:fillRect/>
                     </a:stretch>
@@ -4002,7 +3570,7 @@
 </file>
 
 <file path=customXml/itemProps1.xml><?xml version="1.0" encoding="utf-8"?>
-<ds:datastoreItem xmlns:ds="http://schemas.openxmlformats.org/officeDocument/2006/customXml" ds:itemID="{39B514BB-350A-4305-AD0C-E1099DA552DA}">
+<ds:datastoreItem xmlns:ds="http://schemas.openxmlformats.org/officeDocument/2006/customXml" ds:itemID="{966C1E13-C743-4E8D-AFE9-A78FA2A80F4F}">
   <ds:schemaRefs>
     <ds:schemaRef ds:uri="http://schemas.openxmlformats.org/officeDocument/2006/bibliography"/>
   </ds:schemaRefs>

</xml_diff>